<commit_message>
bozza doc elaborato, test junit e javadoc
</commit_message>
<xml_diff>
--- a/documents/analisi/Analisi punti funzione.docx
+++ b/documents/analisi/Analisi punti funzione.docx
@@ -10,7 +10,11 @@
         <w:t>Valutazione degli Unadjusted Function Point (UFP)</w:t>
       </w:r>
     </w:p>
-    <w:p/>
+    <w:p>
+      <w:r>
+        <w:t>Funzionalità “visualizza elenco abbonati”</w:t>
+      </w:r>
+    </w:p>
     <w:p>
       <w:pPr>
         <w:pStyle w:val="Paragrafoelenco"/>
@@ -20,21 +24,25 @@
         </w:numPr>
       </w:pPr>
       <w:r>
-        <w:t>Ambito di conteggio:</w:t>
-      </w:r>
-    </w:p>
-    <w:p>
-      <w:pPr>
-        <w:pStyle w:val="Paragrafoelenco"/>
-      </w:pPr>
-    </w:p>
-    <w:p>
-      <w:pPr>
-        <w:pStyle w:val="Paragrafoelenco"/>
-        <w:ind w:left="1416"/>
-      </w:pPr>
-      <w:r>
-        <w:t>sviluppo di progetto</w:t>
+        <w:rPr>
+          <w:b/>
+          <w:bCs/>
+        </w:rPr>
+        <w:t>Ambito di conteggio</w:t>
+      </w:r>
+      <w:r>
+        <w:t>:</w:t>
+      </w:r>
+    </w:p>
+    <w:p>
+      <w:pPr>
+        <w:ind w:firstLine="708"/>
+      </w:pPr>
+      <w:r>
+        <w:t>S</w:t>
+      </w:r>
+      <w:r>
+        <w:t>viluppo di progetto</w:t>
       </w:r>
     </w:p>
     <w:p>
@@ -52,13 +60,216 @@
         </w:numPr>
       </w:pPr>
       <w:r>
+        <w:rPr>
+          <w:b/>
+          <w:bCs/>
+        </w:rPr>
         <w:t>Identificazione funzioni dati</w:t>
       </w:r>
       <w:r>
+        <w:rPr>
+          <w:b/>
+          <w:bCs/>
+        </w:rPr>
         <w:t xml:space="preserve"> e transazionali</w:t>
       </w:r>
       <w:r>
         <w:t>:</w:t>
+      </w:r>
+    </w:p>
+    <w:p>
+      <w:pPr>
+        <w:pStyle w:val="Paragrafoelenco"/>
+        <w:jc w:val="both"/>
+      </w:pPr>
+      <w:r>
+        <w:t>Non sono presenti External Interface Files (EIF) poichè il sistema non coopera con altri sistemi esterni, quindi NEIF=0. È presente il database che è un Internal Logical File (ILF), quindi NILF = 1</w:t>
+      </w:r>
+      <w:r>
+        <w:t>.</w:t>
+      </w:r>
+    </w:p>
+    <w:p>
+      <w:pPr>
+        <w:pStyle w:val="Paragrafoelenco"/>
+        <w:jc w:val="both"/>
+      </w:pPr>
+      <w:r>
+        <w:t xml:space="preserve">La complessità di ILF è 10 perché RET=8 </w:t>
+      </w:r>
+      <w:r>
+        <w:t>(8 tabelle)</w:t>
+      </w:r>
+      <w:r>
+        <w:t>e DET=19</w:t>
+      </w:r>
+      <w:r>
+        <w:t xml:space="preserve"> (input diversi)</w:t>
+      </w:r>
+      <w:r>
+        <w:t>.</w:t>
+      </w:r>
+    </w:p>
+    <w:p>
+      <w:pPr>
+        <w:pStyle w:val="Paragrafoelenco"/>
+        <w:jc w:val="both"/>
+      </w:pPr>
+    </w:p>
+    <w:p>
+      <w:pPr>
+        <w:pStyle w:val="Paragrafoelenco"/>
+        <w:jc w:val="both"/>
+      </w:pPr>
+      <w:r>
+        <w:t>-EQ-</w:t>
+      </w:r>
+    </w:p>
+    <w:p>
+      <w:pPr>
+        <w:pStyle w:val="Paragrafoelenco"/>
+        <w:jc w:val="both"/>
+      </w:pPr>
+    </w:p>
+    <w:p>
+      <w:pPr>
+        <w:pStyle w:val="Paragrafoelenco"/>
+        <w:jc w:val="both"/>
+      </w:pPr>
+      <w:r>
+        <w:t>Le funzionalità che eseguono solo query sono 7</w:t>
+      </w:r>
+      <w:r>
+        <w:t>. Per ognuno di esse FTR=1.</w:t>
+      </w:r>
+    </w:p>
+    <w:p>
+      <w:pPr>
+        <w:pStyle w:val="Paragrafoelenco"/>
+        <w:jc w:val="both"/>
+      </w:pPr>
+      <w:r>
+        <w:t xml:space="preserve">Per i DET </w:t>
+      </w:r>
+      <w:r>
+        <w:t>consideriamo la funzionalità più complessa</w:t>
+      </w:r>
+      <w:r>
+        <w:t>:</w:t>
+      </w:r>
+    </w:p>
+    <w:p>
+      <w:pPr>
+        <w:pStyle w:val="Paragrafoelenco"/>
+        <w:numPr>
+          <w:ilvl w:val="0"/>
+          <w:numId w:val="2"/>
+        </w:numPr>
+        <w:ind w:left="1776"/>
+        <w:jc w:val="both"/>
+      </w:pPr>
+      <w:r>
+        <w:rPr>
+          <w:i/>
+          <w:iCs/>
+        </w:rPr>
+        <w:t>Visualizza elenco abbonati</w:t>
+      </w:r>
+      <w:r>
+        <w:t>: ha tre parametri di input(nome, cognome, stato abbonamento)</w:t>
+      </w:r>
+      <w:r>
+        <w:t>. Le combinazioni degli input possibili per la ricerca sono 7; aggiungiamo 1 input per applicare il filtro e 1 input per eventuale messaggio di risposta. Quindi, DET=9.</w:t>
+      </w:r>
+      <w:r>
+        <w:t xml:space="preserve"> Il peso assegnato è 3.</w:t>
+      </w:r>
+    </w:p>
+    <w:p>
+      <w:pPr>
+        <w:jc w:val="both"/>
+      </w:pPr>
+      <w:r>
+        <w:tab/>
+        <w:t>-EI-</w:t>
+      </w:r>
+    </w:p>
+    <w:p>
+      <w:pPr>
+        <w:ind w:firstLine="708"/>
+        <w:jc w:val="both"/>
+      </w:pPr>
+      <w:r>
+        <w:t xml:space="preserve">Le funzionalità che modificano L’ILF sono </w:t>
+      </w:r>
+      <w:r>
+        <w:t>8</w:t>
+      </w:r>
+      <w:r>
+        <w:t xml:space="preserve">. </w:t>
+      </w:r>
+      <w:r>
+        <w:t>Per ognuno di esse FTR=1</w:t>
+      </w:r>
+      <w:r>
+        <w:t>.</w:t>
+      </w:r>
+    </w:p>
+    <w:p>
+      <w:pPr>
+        <w:ind w:firstLine="708"/>
+        <w:jc w:val="both"/>
+      </w:pPr>
+      <w:r>
+        <w:t>Per i DET consideriamo la funzionalità più complessa</w:t>
+      </w:r>
+      <w:r>
+        <w:t>:</w:t>
+      </w:r>
+    </w:p>
+    <w:p>
+      <w:pPr>
+        <w:pStyle w:val="Paragrafoelenco"/>
+        <w:numPr>
+          <w:ilvl w:val="0"/>
+          <w:numId w:val="2"/>
+        </w:numPr>
+        <w:jc w:val="both"/>
+      </w:pPr>
+      <w:r>
+        <w:t>Crea abbonato: bisogna fornire nome, cognome, data di nascita, codice fiscale, residenza, domicilio, data di iscrizione, data inizio e fine abbonamento. Aggiungiamo 1 input per il bottone di invio dati</w:t>
+      </w:r>
+      <w:r>
+        <w:t xml:space="preserve"> </w:t>
+      </w:r>
+      <w:r>
+        <w:t>e 1 input per eventuale messaggio di risposta.</w:t>
+      </w:r>
+      <w:r>
+        <w:t xml:space="preserve"> </w:t>
+      </w:r>
+      <w:r>
+        <w:t>Quindi, DET=</w:t>
+      </w:r>
+      <w:r>
+        <w:t>11</w:t>
+      </w:r>
+      <w:r>
+        <w:t>.</w:t>
+      </w:r>
+      <w:r>
+        <w:t xml:space="preserve"> Il peso assegnato è 3</w:t>
+      </w:r>
+    </w:p>
+    <w:p>
+      <w:pPr>
+        <w:jc w:val="both"/>
+      </w:pPr>
+      <w:r>
+        <w:tab/>
+      </w:r>
+      <w:r>
+        <w:tab/>
       </w:r>
     </w:p>
     <w:p>
@@ -194,7 +405,7 @@
               <w:cnfStyle w:val="000000100000" w:firstRow="0" w:lastRow="0" w:firstColumn="0" w:lastColumn="0" w:oddVBand="0" w:evenVBand="0" w:oddHBand="1" w:evenHBand="0" w:firstRowFirstColumn="0" w:firstRowLastColumn="0" w:lastRowFirstColumn="0" w:lastRowLastColumn="0"/>
             </w:pPr>
             <w:r>
-              <w:t>7</w:t>
+              <w:t>10</w:t>
             </w:r>
           </w:p>
         </w:tc>
@@ -209,7 +420,7 @@
               <w:cnfStyle w:val="000000100000" w:firstRow="0" w:lastRow="0" w:firstColumn="0" w:lastColumn="0" w:oddVBand="0" w:evenVBand="0" w:oddHBand="1" w:evenHBand="0" w:firstRowFirstColumn="0" w:firstRowLastColumn="0" w:lastRowFirstColumn="0" w:lastRowLastColumn="0"/>
             </w:pPr>
             <w:r>
-              <w:t>7</w:t>
+              <w:t>10</w:t>
             </w:r>
           </w:p>
         </w:tc>
@@ -312,7 +523,7 @@
               <w:cnfStyle w:val="000000100000" w:firstRow="0" w:lastRow="0" w:firstColumn="0" w:lastColumn="0" w:oddVBand="0" w:evenVBand="0" w:oddHBand="1" w:evenHBand="0" w:firstRowFirstColumn="0" w:firstRowLastColumn="0" w:lastRowFirstColumn="0" w:lastRowLastColumn="0"/>
             </w:pPr>
             <w:r>
-              <w:t>6</w:t>
+              <w:t>8</w:t>
             </w:r>
           </w:p>
         </w:tc>
@@ -342,7 +553,7 @@
               <w:cnfStyle w:val="000000100000" w:firstRow="0" w:lastRow="0" w:firstColumn="0" w:lastColumn="0" w:oddVBand="0" w:evenVBand="0" w:oddHBand="1" w:evenHBand="0" w:firstRowFirstColumn="0" w:firstRowLastColumn="0" w:lastRowFirstColumn="0" w:lastRowLastColumn="0"/>
             </w:pPr>
             <w:r>
-              <w:t>18</w:t>
+              <w:t>24</w:t>
             </w:r>
           </w:p>
         </w:tc>
@@ -538,10 +749,7 @@
               <w:cnfStyle w:val="000000000000" w:firstRow="0" w:lastRow="0" w:firstColumn="0" w:lastColumn="0" w:oddVBand="0" w:evenVBand="0" w:oddHBand="0" w:evenHBand="0" w:firstRowFirstColumn="0" w:firstRowLastColumn="0" w:lastRowFirstColumn="0" w:lastRowLastColumn="0"/>
             </w:pPr>
             <w:r>
-              <w:t>4</w:t>
-            </w:r>
-            <w:r>
-              <w:t>6</w:t>
+              <w:t>55</w:t>
             </w:r>
           </w:p>
         </w:tc>
@@ -564,6 +772,7 @@
         <w:pStyle w:val="Titolo1"/>
       </w:pPr>
       <w:r>
+        <w:lastRenderedPageBreak/>
         <w:t>Valutazione dei FP</w:t>
       </w:r>
     </w:p>
@@ -574,10 +783,10 @@
         <w:ind w:left="1416"/>
       </w:pPr>
       <w:r>
-        <w:t>UFP = 4</w:t>
-      </w:r>
-      <w:r>
-        <w:t>6</w:t>
+        <w:t xml:space="preserve">UFP = </w:t>
+      </w:r>
+      <w:r>
+        <w:t>55</w:t>
       </w:r>
     </w:p>
     <w:p>
@@ -1270,10 +1479,10 @@
         <w:ind w:left="1416"/>
       </w:pPr>
       <w:r>
-        <w:t>FP = UFP x AFP = 4</w:t>
-      </w:r>
-      <w:r>
-        <w:t>6</w:t>
+        <w:t xml:space="preserve">FP = UFP x AFP = </w:t>
+      </w:r>
+      <w:r>
+        <w:t>55</w:t>
       </w:r>
       <w:r>
         <w:t xml:space="preserve"> * </w:t>
@@ -1285,22 +1494,7 @@
         <w:t xml:space="preserve"> = </w:t>
       </w:r>
       <w:r>
-        <w:t>3</w:t>
-      </w:r>
-      <w:r>
-        <w:t>6</w:t>
-      </w:r>
-      <w:r>
-        <w:t>.</w:t>
-      </w:r>
-      <w:r>
-        <w:t>8</w:t>
-      </w:r>
-      <w:r>
-        <w:t xml:space="preserve"> -&gt; </w:t>
-      </w:r>
-      <w:r>
-        <w:t>37</w:t>
+        <w:t>44</w:t>
       </w:r>
     </w:p>
     <w:p>
@@ -1308,7 +1502,6 @@
         <w:pStyle w:val="Titolo1"/>
       </w:pPr>
       <w:r>
-        <w:lastRenderedPageBreak/>
         <w:t>Valutazione LLOC</w:t>
       </w:r>
     </w:p>
@@ -1318,16 +1511,19 @@
         <w:ind w:left="1416"/>
       </w:pPr>
       <w:r>
+        <w:t xml:space="preserve">JAVA </w:t>
+      </w:r>
+      <w:r>
         <w:t xml:space="preserve">LLOC = </w:t>
       </w:r>
       <w:r>
-        <w:t>37</w:t>
+        <w:t>44</w:t>
       </w:r>
       <w:r>
         <w:t xml:space="preserve">*53 = </w:t>
       </w:r>
       <w:r>
-        <w:t>1961</w:t>
+        <w:t>2332</w:t>
       </w:r>
     </w:p>
     <w:sectPr>
@@ -1428,8 +1624,124 @@
       </w:pPr>
     </w:lvl>
   </w:abstractNum>
+  <w:abstractNum w:abstractNumId="1" w15:restartNumberingAfterBreak="0">
+    <w:nsid w:val="400374C4"/>
+    <w:multiLevelType w:val="hybridMultilevel"/>
+    <w:tmpl w:val="90D6E614"/>
+    <w:lvl w:ilvl="0" w:tplc="04100001">
+      <w:start w:val="1"/>
+      <w:numFmt w:val="bullet"/>
+      <w:lvlText w:val=""/>
+      <w:lvlJc w:val="left"/>
+      <w:pPr>
+        <w:ind w:left="1764" w:hanging="360"/>
+      </w:pPr>
+      <w:rPr>
+        <w:rFonts w:ascii="Symbol" w:hAnsi="Symbol" w:hint="default"/>
+      </w:rPr>
+    </w:lvl>
+    <w:lvl w:ilvl="1" w:tplc="04100003" w:tentative="1">
+      <w:start w:val="1"/>
+      <w:numFmt w:val="bullet"/>
+      <w:lvlText w:val="o"/>
+      <w:lvlJc w:val="left"/>
+      <w:pPr>
+        <w:ind w:left="2484" w:hanging="360"/>
+      </w:pPr>
+      <w:rPr>
+        <w:rFonts w:ascii="Courier New" w:hAnsi="Courier New" w:cs="Courier New" w:hint="default"/>
+      </w:rPr>
+    </w:lvl>
+    <w:lvl w:ilvl="2" w:tplc="04100005" w:tentative="1">
+      <w:start w:val="1"/>
+      <w:numFmt w:val="bullet"/>
+      <w:lvlText w:val=""/>
+      <w:lvlJc w:val="left"/>
+      <w:pPr>
+        <w:ind w:left="3204" w:hanging="360"/>
+      </w:pPr>
+      <w:rPr>
+        <w:rFonts w:ascii="Wingdings" w:hAnsi="Wingdings" w:hint="default"/>
+      </w:rPr>
+    </w:lvl>
+    <w:lvl w:ilvl="3" w:tplc="04100001" w:tentative="1">
+      <w:start w:val="1"/>
+      <w:numFmt w:val="bullet"/>
+      <w:lvlText w:val=""/>
+      <w:lvlJc w:val="left"/>
+      <w:pPr>
+        <w:ind w:left="3924" w:hanging="360"/>
+      </w:pPr>
+      <w:rPr>
+        <w:rFonts w:ascii="Symbol" w:hAnsi="Symbol" w:hint="default"/>
+      </w:rPr>
+    </w:lvl>
+    <w:lvl w:ilvl="4" w:tplc="04100003" w:tentative="1">
+      <w:start w:val="1"/>
+      <w:numFmt w:val="bullet"/>
+      <w:lvlText w:val="o"/>
+      <w:lvlJc w:val="left"/>
+      <w:pPr>
+        <w:ind w:left="4644" w:hanging="360"/>
+      </w:pPr>
+      <w:rPr>
+        <w:rFonts w:ascii="Courier New" w:hAnsi="Courier New" w:cs="Courier New" w:hint="default"/>
+      </w:rPr>
+    </w:lvl>
+    <w:lvl w:ilvl="5" w:tplc="04100005" w:tentative="1">
+      <w:start w:val="1"/>
+      <w:numFmt w:val="bullet"/>
+      <w:lvlText w:val=""/>
+      <w:lvlJc w:val="left"/>
+      <w:pPr>
+        <w:ind w:left="5364" w:hanging="360"/>
+      </w:pPr>
+      <w:rPr>
+        <w:rFonts w:ascii="Wingdings" w:hAnsi="Wingdings" w:hint="default"/>
+      </w:rPr>
+    </w:lvl>
+    <w:lvl w:ilvl="6" w:tplc="04100001" w:tentative="1">
+      <w:start w:val="1"/>
+      <w:numFmt w:val="bullet"/>
+      <w:lvlText w:val=""/>
+      <w:lvlJc w:val="left"/>
+      <w:pPr>
+        <w:ind w:left="6084" w:hanging="360"/>
+      </w:pPr>
+      <w:rPr>
+        <w:rFonts w:ascii="Symbol" w:hAnsi="Symbol" w:hint="default"/>
+      </w:rPr>
+    </w:lvl>
+    <w:lvl w:ilvl="7" w:tplc="04100003" w:tentative="1">
+      <w:start w:val="1"/>
+      <w:numFmt w:val="bullet"/>
+      <w:lvlText w:val="o"/>
+      <w:lvlJc w:val="left"/>
+      <w:pPr>
+        <w:ind w:left="6804" w:hanging="360"/>
+      </w:pPr>
+      <w:rPr>
+        <w:rFonts w:ascii="Courier New" w:hAnsi="Courier New" w:cs="Courier New" w:hint="default"/>
+      </w:rPr>
+    </w:lvl>
+    <w:lvl w:ilvl="8" w:tplc="04100005" w:tentative="1">
+      <w:start w:val="1"/>
+      <w:numFmt w:val="bullet"/>
+      <w:lvlText w:val=""/>
+      <w:lvlJc w:val="left"/>
+      <w:pPr>
+        <w:ind w:left="7524" w:hanging="360"/>
+      </w:pPr>
+      <w:rPr>
+        <w:rFonts w:ascii="Wingdings" w:hAnsi="Wingdings" w:hint="default"/>
+      </w:rPr>
+    </w:lvl>
+  </w:abstractNum>
   <w:num w:numId="1">
     <w:abstractNumId w:val="0"/>
+  </w:num>
+  <w:num w:numId="2">
+    <w:abstractNumId w:val="1"/>
   </w:num>
 </w:numbering>
 </file>

</xml_diff>